<commit_message>
Documentation extended: diagrams and docs.
</commit_message>
<xml_diff>
--- a/docs/Shanoir-NG_Access_Rights_Management.docx
+++ b/docs/Shanoir-NG_Access_Rights_Management.docx
@@ -165,7 +165,7 @@
             <w:rPr>
               <w:noProof/>
             </w:rPr>
-            <w:instrText xml:space="preserve"> PAGEREF _Toc386699873 \h </w:instrText>
+            <w:instrText xml:space="preserve"> PAGEREF _Toc387066526 \h </w:instrText>
           </w:r>
           <w:r>
             <w:rPr>
@@ -245,7 +245,7 @@
             <w:rPr>
               <w:noProof/>
             </w:rPr>
-            <w:instrText xml:space="preserve"> PAGEREF _Toc386699874 \h </w:instrText>
+            <w:instrText xml:space="preserve"> PAGEREF _Toc387066527 \h </w:instrText>
           </w:r>
           <w:r>
             <w:rPr>
@@ -325,7 +325,7 @@
             <w:rPr>
               <w:noProof/>
             </w:rPr>
-            <w:instrText xml:space="preserve"> PAGEREF _Toc386699875 \h </w:instrText>
+            <w:instrText xml:space="preserve"> PAGEREF _Toc387066528 \h </w:instrText>
           </w:r>
           <w:r>
             <w:rPr>
@@ -343,6 +343,166 @@
               <w:noProof/>
             </w:rPr>
             <w:t>1</w:t>
+          </w:r>
+          <w:r>
+            <w:rPr>
+              <w:noProof/>
+            </w:rPr>
+            <w:fldChar w:fldCharType="end"/>
+          </w:r>
+        </w:p>
+        <w:p>
+          <w:pPr>
+            <w:pStyle w:val="TOC2"/>
+            <w:tabs>
+              <w:tab w:val="left" w:pos="749"/>
+            </w:tabs>
+            <w:rPr>
+              <w:rFonts w:eastAsiaTheme="minorEastAsia"/>
+              <w:noProof/>
+              <w:sz w:val="24"/>
+              <w:szCs w:val="24"/>
+              <w:lang w:val="de-DE" w:eastAsia="ja-JP"/>
+            </w:rPr>
+          </w:pPr>
+          <w:r>
+            <w:rPr>
+              <w:noProof/>
+              <w:lang w:val="en-GB"/>
+            </w:rPr>
+            <w:t>3.1</w:t>
+          </w:r>
+          <w:r>
+            <w:rPr>
+              <w:rFonts w:eastAsiaTheme="minorEastAsia"/>
+              <w:noProof/>
+              <w:sz w:val="24"/>
+              <w:szCs w:val="24"/>
+              <w:lang w:val="de-DE" w:eastAsia="ja-JP"/>
+            </w:rPr>
+            <w:tab/>
+          </w:r>
+          <w:r>
+            <w:rPr>
+              <w:noProof/>
+              <w:lang w:val="en-GB"/>
+            </w:rPr>
+            <w:t>Users microservice</w:t>
+          </w:r>
+          <w:r>
+            <w:rPr>
+              <w:noProof/>
+            </w:rPr>
+            <w:tab/>
+          </w:r>
+          <w:r>
+            <w:rPr>
+              <w:noProof/>
+            </w:rPr>
+            <w:fldChar w:fldCharType="begin"/>
+          </w:r>
+          <w:r>
+            <w:rPr>
+              <w:noProof/>
+            </w:rPr>
+            <w:instrText xml:space="preserve"> PAGEREF _Toc387066529 \h </w:instrText>
+          </w:r>
+          <w:r>
+            <w:rPr>
+              <w:noProof/>
+            </w:rPr>
+          </w:r>
+          <w:r>
+            <w:rPr>
+              <w:noProof/>
+            </w:rPr>
+            <w:fldChar w:fldCharType="separate"/>
+          </w:r>
+          <w:r>
+            <w:rPr>
+              <w:noProof/>
+            </w:rPr>
+            <w:t>2</w:t>
+          </w:r>
+          <w:r>
+            <w:rPr>
+              <w:noProof/>
+            </w:rPr>
+            <w:fldChar w:fldCharType="end"/>
+          </w:r>
+        </w:p>
+        <w:p>
+          <w:pPr>
+            <w:pStyle w:val="TOC2"/>
+            <w:tabs>
+              <w:tab w:val="left" w:pos="749"/>
+            </w:tabs>
+            <w:rPr>
+              <w:rFonts w:eastAsiaTheme="minorEastAsia"/>
+              <w:noProof/>
+              <w:sz w:val="24"/>
+              <w:szCs w:val="24"/>
+              <w:lang w:val="de-DE" w:eastAsia="ja-JP"/>
+            </w:rPr>
+          </w:pPr>
+          <w:r>
+            <w:rPr>
+              <w:noProof/>
+              <w:lang w:val="en-GB"/>
+            </w:rPr>
+            <w:t>3.2</w:t>
+          </w:r>
+          <w:r>
+            <w:rPr>
+              <w:rFonts w:eastAsiaTheme="minorEastAsia"/>
+              <w:noProof/>
+              <w:sz w:val="24"/>
+              <w:szCs w:val="24"/>
+              <w:lang w:val="de-DE" w:eastAsia="ja-JP"/>
+            </w:rPr>
+            <w:tab/>
+          </w:r>
+          <w:r>
+            <w:rPr>
+              <w:noProof/>
+              <w:lang w:val="en-GB"/>
+            </w:rPr>
+            <w:t>Keycloak</w:t>
+          </w:r>
+          <w:r>
+            <w:rPr>
+              <w:noProof/>
+            </w:rPr>
+            <w:tab/>
+          </w:r>
+          <w:r>
+            <w:rPr>
+              <w:noProof/>
+            </w:rPr>
+            <w:fldChar w:fldCharType="begin"/>
+          </w:r>
+          <w:r>
+            <w:rPr>
+              <w:noProof/>
+            </w:rPr>
+            <w:instrText xml:space="preserve"> PAGEREF _Toc387066530 \h </w:instrText>
+          </w:r>
+          <w:r>
+            <w:rPr>
+              <w:noProof/>
+            </w:rPr>
+          </w:r>
+          <w:r>
+            <w:rPr>
+              <w:noProof/>
+            </w:rPr>
+            <w:fldChar w:fldCharType="separate"/>
+          </w:r>
+          <w:r>
+            <w:rPr>
+              <w:noProof/>
+            </w:rPr>
+            <w:t>2</w:t>
           </w:r>
           <w:r>
             <w:rPr>
@@ -405,7 +565,7 @@
             <w:rPr>
               <w:noProof/>
             </w:rPr>
-            <w:instrText xml:space="preserve"> PAGEREF _Toc386699876 \h </w:instrText>
+            <w:instrText xml:space="preserve"> PAGEREF _Toc387066531 \h </w:instrText>
           </w:r>
           <w:r>
             <w:rPr>
@@ -485,7 +645,7 @@
             <w:rPr>
               <w:noProof/>
             </w:rPr>
-            <w:instrText xml:space="preserve"> PAGEREF _Toc386699877 \h </w:instrText>
+            <w:instrText xml:space="preserve"> PAGEREF _Toc387066532 \h </w:instrText>
           </w:r>
           <w:r>
             <w:rPr>
@@ -502,7 +662,7 @@
             <w:rPr>
               <w:noProof/>
             </w:rPr>
-            <w:t>2</w:t>
+            <w:t>3</w:t>
           </w:r>
           <w:r>
             <w:rPr>
@@ -565,7 +725,7 @@
             <w:rPr>
               <w:noProof/>
             </w:rPr>
-            <w:instrText xml:space="preserve"> PAGEREF _Toc386699878 \h </w:instrText>
+            <w:instrText xml:space="preserve"> PAGEREF _Toc387066533 \h </w:instrText>
           </w:r>
           <w:r>
             <w:rPr>
@@ -582,7 +742,7 @@
             <w:rPr>
               <w:noProof/>
             </w:rPr>
-            <w:t>2</w:t>
+            <w:t>3</w:t>
           </w:r>
           <w:r>
             <w:rPr>
@@ -617,7 +777,7 @@
           <w:lang w:val="en-GB"/>
         </w:rPr>
       </w:pPr>
-      <w:bookmarkStart w:id="0" w:name="_Toc386699873"/>
+      <w:bookmarkStart w:id="0" w:name="_Toc387066526"/>
       <w:r>
         <w:rPr>
           <w:lang w:val="en-GB"/>
@@ -653,7 +813,7 @@
           <w:lang w:val="en-GB"/>
         </w:rPr>
       </w:pPr>
-      <w:bookmarkStart w:id="1" w:name="_Toc386699874"/>
+      <w:bookmarkStart w:id="1" w:name="_Toc387066527"/>
       <w:r>
         <w:rPr>
           <w:lang w:val="en-GB"/>
@@ -761,18 +921,12 @@
           <w:lang w:val="en-GB"/>
         </w:rPr>
       </w:pPr>
-      <w:bookmarkStart w:id="2" w:name="_Toc386699875"/>
-      <w:r>
-        <w:rPr>
-          <w:lang w:val="en-GB"/>
-        </w:rPr>
-        <w:t>User</w:t>
-      </w:r>
-      <w:r>
-        <w:rPr>
-          <w:lang w:val="en-GB"/>
-        </w:rPr>
-        <w:t xml:space="preserve"> management</w:t>
+      <w:bookmarkStart w:id="2" w:name="_Toc387066528"/>
+      <w:r>
+        <w:rPr>
+          <w:lang w:val="en-GB"/>
+        </w:rPr>
+        <w:t>User management</w:t>
       </w:r>
       <w:bookmarkEnd w:id="2"/>
     </w:p>
@@ -787,7 +941,222 @@
         <w:rPr>
           <w:lang w:val="en-GB"/>
         </w:rPr>
-        <w:t>Users are managed in two systems: 1) keycloak: contains that user exists and holds his password and role information. 2) user management microservice: contains roles (for mapping), user_account_request_infos and users data, see below listing. The mapping is done on using the username.</w:t>
+        <w:t>In Shanoir-NG u</w:t>
+      </w:r>
+      <w:r>
+        <w:rPr>
+          <w:lang w:val="en-GB"/>
+        </w:rPr>
+        <w:t>s</w:t>
+      </w:r>
+      <w:r>
+        <w:rPr>
+          <w:lang w:val="en-GB"/>
+        </w:rPr>
+        <w:t>ers are managed in two systems: Keycloak and the users microservice. They interact together to manage the users of Shanoir-NG. In case of a migration the database of Shanoir-Old can be involved as well to get access to the current list of users within Shanoir-Old, users table.</w:t>
+      </w:r>
+    </w:p>
+    <w:p>
+      <w:pPr>
+        <w:pStyle w:val="ListParagraph"/>
+        <w:numPr>
+          <w:ilvl w:val="0"/>
+          <w:numId w:val="19"/>
+        </w:numPr>
+        <w:rPr>
+          <w:lang w:val="en-GB"/>
+        </w:rPr>
+      </w:pPr>
+      <w:r>
+        <w:rPr>
+          <w:b/>
+          <w:lang w:val="en-GB"/>
+        </w:rPr>
+        <w:t>K</w:t>
+      </w:r>
+      <w:r>
+        <w:rPr>
+          <w:b/>
+          <w:lang w:val="en-GB"/>
+        </w:rPr>
+        <w:t>eycloak:</w:t>
+      </w:r>
+      <w:r>
+        <w:rPr>
+          <w:lang w:val="en-GB"/>
+        </w:rPr>
+        <w:t xml:space="preserve"> </w:t>
+      </w:r>
+      <w:r>
+        <w:rPr>
+          <w:lang w:val="en-GB"/>
+        </w:rPr>
+        <w:t>open access and identity management tool (own docker container)</w:t>
+      </w:r>
+      <w:r>
+        <w:rPr>
+          <w:lang w:val="en-GB"/>
+        </w:rPr>
+        <w:br/>
+        <w:t>Keycloak manages the user, the login on using OpenID Connect and the user credentials to authenticate. Keycloak is as well aware of the user roles.</w:t>
+      </w:r>
+    </w:p>
+    <w:p>
+      <w:pPr>
+        <w:pStyle w:val="ListParagraph"/>
+        <w:numPr>
+          <w:ilvl w:val="0"/>
+          <w:numId w:val="19"/>
+        </w:numPr>
+        <w:rPr>
+          <w:lang w:val="en-GB"/>
+        </w:rPr>
+      </w:pPr>
+      <w:r>
+        <w:rPr>
+          <w:b/>
+          <w:lang w:val="en-GB"/>
+        </w:rPr>
+        <w:t>U</w:t>
+      </w:r>
+      <w:r>
+        <w:rPr>
+          <w:b/>
+          <w:lang w:val="en-GB"/>
+        </w:rPr>
+        <w:t>ser</w:t>
+      </w:r>
+      <w:r>
+        <w:rPr>
+          <w:b/>
+          <w:lang w:val="en-GB"/>
+        </w:rPr>
+        <w:t>s</w:t>
+      </w:r>
+      <w:r>
+        <w:rPr>
+          <w:b/>
+          <w:lang w:val="en-GB"/>
+        </w:rPr>
+        <w:t xml:space="preserve"> </w:t>
+      </w:r>
+      <w:r>
+        <w:rPr>
+          <w:b/>
+          <w:lang w:val="en-GB"/>
+        </w:rPr>
+        <w:t>microservice:</w:t>
+      </w:r>
+      <w:r>
+        <w:rPr>
+          <w:lang w:val="en-GB"/>
+        </w:rPr>
+        <w:t xml:space="preserve"> Shanoir-NG specific microservice </w:t>
+      </w:r>
+      <w:r>
+        <w:rPr>
+          <w:lang w:val="en-GB"/>
+        </w:rPr>
+        <w:t>(own docker container)</w:t>
+      </w:r>
+      <w:r>
+        <w:rPr>
+          <w:lang w:val="en-GB"/>
+        </w:rPr>
+        <w:br/>
+        <w:t>C</w:t>
+      </w:r>
+      <w:r>
+        <w:rPr>
+          <w:lang w:val="en-GB"/>
+        </w:rPr>
+        <w:t xml:space="preserve">ontains </w:t>
+      </w:r>
+      <w:r>
+        <w:rPr>
+          <w:lang w:val="en-GB"/>
+        </w:rPr>
+        <w:t xml:space="preserve">tables: </w:t>
+      </w:r>
+      <w:r>
+        <w:rPr>
+          <w:b/>
+          <w:i/>
+          <w:lang w:val="en-GB"/>
+        </w:rPr>
+        <w:t>roles</w:t>
+      </w:r>
+      <w:r>
+        <w:rPr>
+          <w:lang w:val="en-GB"/>
+        </w:rPr>
+        <w:t xml:space="preserve"> </w:t>
+      </w:r>
+      <w:r>
+        <w:rPr>
+          <w:lang w:val="en-GB"/>
+        </w:rPr>
+        <w:t xml:space="preserve">(for mapping), </w:t>
+      </w:r>
+      <w:r>
+        <w:rPr>
+          <w:b/>
+          <w:i/>
+          <w:lang w:val="en-GB"/>
+        </w:rPr>
+        <w:t>user_account_request_infos</w:t>
+      </w:r>
+      <w:r>
+        <w:rPr>
+          <w:lang w:val="en-GB"/>
+        </w:rPr>
+        <w:t xml:space="preserve"> and </w:t>
+      </w:r>
+      <w:r>
+        <w:rPr>
+          <w:b/>
+          <w:i/>
+          <w:lang w:val="en-GB"/>
+        </w:rPr>
+        <w:t>users</w:t>
+      </w:r>
+      <w:r>
+        <w:rPr>
+          <w:lang w:val="en-GB"/>
+        </w:rPr>
+        <w:t>.</w:t>
+      </w:r>
+      <w:r>
+        <w:rPr>
+          <w:lang w:val="en-GB"/>
+        </w:rPr>
+        <w:br/>
+        <w:t xml:space="preserve">For </w:t>
+      </w:r>
+      <w:r>
+        <w:rPr>
+          <w:i/>
+          <w:lang w:val="en-GB"/>
+        </w:rPr>
+        <w:t>users</w:t>
+      </w:r>
+      <w:r>
+        <w:rPr>
+          <w:lang w:val="en-GB"/>
+        </w:rPr>
+        <w:t xml:space="preserve"> see below listing</w:t>
+      </w:r>
+      <w:r>
+        <w:rPr>
+          <w:lang w:val="en-GB"/>
+        </w:rPr>
+        <w:t xml:space="preserve"> of attributes</w:t>
+      </w:r>
+      <w:r>
+        <w:rPr>
+          <w:lang w:val="en-GB"/>
+        </w:rPr>
+        <w:t>:</w:t>
       </w:r>
     </w:p>
     <w:p>
@@ -883,6 +1252,7 @@
         <w:rPr>
           <w:lang w:val="en-GB"/>
         </w:rPr>
+        <w:lastRenderedPageBreak/>
         <w:t>creation_date</w:t>
       </w:r>
     </w:p>
@@ -894,11 +1264,13 @@
           <w:numId w:val="16"/>
         </w:numPr>
         <w:rPr>
-          <w:lang w:val="en-GB"/>
-        </w:rPr>
-      </w:pPr>
-      <w:r>
-        <w:rPr>
+          <w:b/>
+          <w:lang w:val="en-GB"/>
+        </w:rPr>
+      </w:pPr>
+      <w:r>
+        <w:rPr>
+          <w:b/>
           <w:lang w:val="en-GB"/>
         </w:rPr>
         <w:t>email</w:t>
@@ -991,7 +1363,7 @@
         <w:rPr>
           <w:lang w:val="en-GB"/>
         </w:rPr>
-        <w:t>first_name</w:t>
+        <w:t>keycloak_id</w:t>
       </w:r>
     </w:p>
     <w:p>
@@ -1009,14 +1381,7 @@
         <w:rPr>
           <w:lang w:val="en-GB"/>
         </w:rPr>
-        <w:lastRenderedPageBreak/>
-        <w:t>firs</w:t>
-      </w:r>
-      <w:r>
-        <w:rPr>
-          <w:lang w:val="en-GB"/>
-        </w:rPr>
-        <w:t>t_expiration_notification_sent</w:t>
+        <w:t>first_name</w:t>
       </w:r>
     </w:p>
     <w:p>
@@ -1034,13 +1399,13 @@
         <w:rPr>
           <w:lang w:val="en-GB"/>
         </w:rPr>
-        <w:t>second_expiration_n</w:t>
-      </w:r>
-      <w:r>
-        <w:rPr>
-          <w:lang w:val="en-GB"/>
-        </w:rPr>
-        <w:t>otification_sent</w:t>
+        <w:t>firs</w:t>
+      </w:r>
+      <w:r>
+        <w:rPr>
+          <w:lang w:val="en-GB"/>
+        </w:rPr>
+        <w:t>t_expiration_notification_sent</w:t>
       </w:r>
     </w:p>
     <w:p>
@@ -1058,7 +1423,13 @@
         <w:rPr>
           <w:lang w:val="en-GB"/>
         </w:rPr>
-        <w:t>last_name</w:t>
+        <w:t>second_expiration_n</w:t>
+      </w:r>
+      <w:r>
+        <w:rPr>
+          <w:lang w:val="en-GB"/>
+        </w:rPr>
+        <w:t>otification_sent</w:t>
       </w:r>
     </w:p>
     <w:p>
@@ -1069,16 +1440,14 @@
           <w:numId w:val="16"/>
         </w:numPr>
         <w:rPr>
-          <w:b/>
-          <w:lang w:val="en-GB"/>
-        </w:rPr>
-      </w:pPr>
-      <w:r>
-        <w:rPr>
-          <w:b/>
-          <w:lang w:val="en-GB"/>
-        </w:rPr>
-        <w:t>username</w:t>
+          <w:lang w:val="en-GB"/>
+        </w:rPr>
+      </w:pPr>
+      <w:r>
+        <w:rPr>
+          <w:lang w:val="en-GB"/>
+        </w:rPr>
+        <w:t>last_name</w:t>
       </w:r>
     </w:p>
     <w:p>
@@ -1089,6 +1458,42 @@
           <w:numId w:val="16"/>
         </w:numPr>
         <w:rPr>
+          <w:lang w:val="en-GB"/>
+        </w:rPr>
+      </w:pPr>
+      <w:r>
+        <w:rPr>
+          <w:lang w:val="en-GB"/>
+        </w:rPr>
+        <w:t>last_login</w:t>
+      </w:r>
+    </w:p>
+    <w:p>
+      <w:pPr>
+        <w:pStyle w:val="ListParagraph"/>
+        <w:numPr>
+          <w:ilvl w:val="0"/>
+          <w:numId w:val="16"/>
+        </w:numPr>
+        <w:rPr>
+          <w:lang w:val="en-GB"/>
+        </w:rPr>
+      </w:pPr>
+      <w:r>
+        <w:rPr>
+          <w:lang w:val="en-GB"/>
+        </w:rPr>
+        <w:t>team_name</w:t>
+      </w:r>
+    </w:p>
+    <w:p>
+      <w:pPr>
+        <w:pStyle w:val="ListParagraph"/>
+        <w:numPr>
+          <w:ilvl w:val="0"/>
+          <w:numId w:val="16"/>
+        </w:numPr>
+        <w:rPr>
           <w:b/>
           <w:lang w:val="en-GB"/>
         </w:rPr>
@@ -1098,8 +1503,189 @@
           <w:b/>
           <w:lang w:val="en-GB"/>
         </w:rPr>
+        <w:t>username</w:t>
+      </w:r>
+    </w:p>
+    <w:p>
+      <w:pPr>
+        <w:pStyle w:val="ListParagraph"/>
+        <w:numPr>
+          <w:ilvl w:val="0"/>
+          <w:numId w:val="16"/>
+        </w:numPr>
+        <w:rPr>
+          <w:b/>
+          <w:lang w:val="en-GB"/>
+        </w:rPr>
+      </w:pPr>
+      <w:r>
+        <w:rPr>
+          <w:b/>
+          <w:lang w:val="en-GB"/>
+        </w:rPr>
         <w:t>role_id</w:t>
       </w:r>
+    </w:p>
+    <w:p>
+      <w:pPr>
+        <w:pStyle w:val="Heading2"/>
+        <w:rPr>
+          <w:lang w:val="en-GB"/>
+        </w:rPr>
+      </w:pPr>
+      <w:bookmarkStart w:id="3" w:name="_Toc387066529"/>
+      <w:r>
+        <w:rPr>
+          <w:lang w:val="en-GB"/>
+        </w:rPr>
+        <w:t>Users microservice</w:t>
+      </w:r>
+      <w:bookmarkEnd w:id="3"/>
+    </w:p>
+    <w:p>
+      <w:pPr>
+        <w:rPr>
+          <w:color w:val="FF0000"/>
+        </w:rPr>
+      </w:pPr>
+      <w:r>
+        <w:t>Receives an account request</w:t>
+      </w:r>
+      <w:r>
+        <w:t>, generates a potential username</w:t>
+      </w:r>
+      <w:r>
+        <w:t xml:space="preserve"> and saves user at first in users</w:t>
+      </w:r>
+      <w:r>
+        <w:t xml:space="preserve"> table</w:t>
+      </w:r>
+      <w:r>
+        <w:t>.</w:t>
+      </w:r>
+      <w:r>
+        <w:t xml:space="preserve"> </w:t>
+      </w:r>
+      <w:r>
+        <w:rPr>
+          <w:color w:val="FF0000"/>
+        </w:rPr>
+        <w:t>Generates a potential password and creates user with password in keycloak.</w:t>
+      </w:r>
+    </w:p>
+    <w:p>
+      <w:pPr>
+        <w:rPr>
+          <w:color w:val="FF0000"/>
+        </w:rPr>
+      </w:pPr>
+      <w:r>
+        <w:rPr>
+          <w:color w:val="FF0000"/>
+        </w:rPr>
+        <w:t>User should be added to users table, but only in case of account request acceptance add into keycloak.</w:t>
+      </w:r>
+    </w:p>
+    <w:p>
+      <w:pPr>
+        <w:rPr>
+          <w:color w:val="FF0000"/>
+        </w:rPr>
+      </w:pPr>
+      <w:r>
+        <w:rPr>
+          <w:color w:val="FF0000"/>
+        </w:rPr>
+        <w:t>Rather than specifying a new password manually a better security practice is to use the PUT /admin/realms/{realm}/users/{id}/execute-actions-email admin call with "UPDATE_PASSWORD" as the required action. This causes Keycloak to send an email to the user that gives a link for the user to set a new password.</w:t>
+      </w:r>
+    </w:p>
+    <w:p>
+      <w:pPr>
+        <w:rPr>
+          <w:color w:val="FF0000"/>
+        </w:rPr>
+      </w:pPr>
+      <w:r>
+        <w:rPr>
+          <w:color w:val="FF0000"/>
+        </w:rPr>
+        <w:t>KeycloakClient</w:t>
+      </w:r>
+      <w:r>
+        <w:rPr>
+          <w:color w:val="FF0000"/>
+        </w:rPr>
+        <w:t xml:space="preserve"> -&gt; </w:t>
+      </w:r>
+      <w:r>
+        <w:rPr>
+          <w:color w:val="FF0000"/>
+        </w:rPr>
+        <w:t>KeycloakShanoirUtil</w:t>
+      </w:r>
+    </w:p>
+    <w:p>
+      <w:pPr>
+        <w:rPr>
+          <w:color w:val="FF0000"/>
+        </w:rPr>
+      </w:pPr>
+      <w:r>
+        <w:rPr>
+          <w:color w:val="FF0000"/>
+        </w:rPr>
+        <w:t>PasswordUtils</w:t>
+      </w:r>
+    </w:p>
+    <w:p>
+      <w:r>
+        <w:rPr>
+          <w:color w:val="FF0000"/>
+        </w:rPr>
+        <w:t>Sends emails to the users.</w:t>
+      </w:r>
+      <w:r>
+        <w:rPr>
+          <w:color w:val="FF0000"/>
+        </w:rPr>
+        <w:t xml:space="preserve"> EmailService</w:t>
+      </w:r>
+    </w:p>
+    <w:p>
+      <w:pPr>
+        <w:pStyle w:val="Heading2"/>
+        <w:rPr>
+          <w:lang w:val="en-GB"/>
+        </w:rPr>
+      </w:pPr>
+      <w:bookmarkStart w:id="4" w:name="_Toc387066530"/>
+      <w:r>
+        <w:rPr>
+          <w:lang w:val="en-GB"/>
+        </w:rPr>
+        <w:t>Keycloak</w:t>
+      </w:r>
+      <w:bookmarkEnd w:id="4"/>
+    </w:p>
+    <w:p>
+      <w:r>
+        <w:t>Handles forgot password.</w:t>
+      </w:r>
+      <w:r>
+        <w:t xml:space="preserve"> Therefore he needs to have smtp server configured to work.</w:t>
+      </w:r>
+    </w:p>
+    <w:p>
+      <w:r>
+        <w:t>How do new users come into keycloak?</w:t>
+      </w:r>
+    </w:p>
+    <w:p>
+      <w:r>
+        <w:t>Users in keycloak have an attribute userId, that links back to users ms, used in the token.</w:t>
+      </w:r>
+      <w:bookmarkStart w:id="5" w:name="_GoBack"/>
+      <w:bookmarkEnd w:id="5"/>
     </w:p>
     <w:p>
       <w:pPr>
@@ -1109,7 +1695,7 @@
           <w:lang w:val="en-GB"/>
         </w:rPr>
       </w:pPr>
-      <w:bookmarkStart w:id="3" w:name="_Toc386699876"/>
+      <w:bookmarkStart w:id="6" w:name="_Toc387066531"/>
       <w:r>
         <w:rPr>
           <w:lang w:val="en-GB"/>
@@ -1122,7 +1708,27 @@
         </w:rPr>
         <w:t xml:space="preserve"> management</w:t>
       </w:r>
-      <w:bookmarkEnd w:id="3"/>
+      <w:bookmarkEnd w:id="6"/>
+    </w:p>
+    <w:p>
+      <w:pPr>
+        <w:rPr>
+          <w:lang w:val="en-GB"/>
+        </w:rPr>
+      </w:pPr>
+    </w:p>
+    <w:p>
+      <w:pPr>
+        <w:rPr>
+          <w:lang w:val="en-GB"/>
+        </w:rPr>
+      </w:pPr>
+      <w:r>
+        <w:rPr>
+          <w:lang w:val="en-GB"/>
+        </w:rPr>
+        <w:t>Todo: how to implement rel_study_user?</w:t>
+      </w:r>
     </w:p>
     <w:p>
       <w:pPr>
@@ -1248,10 +1854,9 @@
         <w:rPr>
           <w:lang w:val="en-GB"/>
         </w:rPr>
+        <w:lastRenderedPageBreak/>
         <w:t>CAN_SEE_AND_DOWNLOAD_DATASETS</w:t>
       </w:r>
-      <w:bookmarkStart w:id="4" w:name="_GoBack"/>
-      <w:bookmarkEnd w:id="4"/>
     </w:p>
     <w:p>
       <w:pPr>
@@ -1261,14 +1866,14 @@
           <w:lang w:val="en-GB"/>
         </w:rPr>
       </w:pPr>
-      <w:bookmarkStart w:id="5" w:name="_Toc386699877"/>
+      <w:bookmarkStart w:id="7" w:name="_Toc387066532"/>
       <w:r>
         <w:rPr>
           <w:lang w:val="en-GB"/>
         </w:rPr>
         <w:t>Access management</w:t>
       </w:r>
-      <w:bookmarkEnd w:id="5"/>
+      <w:bookmarkEnd w:id="7"/>
     </w:p>
     <w:p>
       <w:pPr>
@@ -1310,19 +1915,38 @@
     </w:p>
     <w:p>
       <w:pPr>
+        <w:pStyle w:val="ListParagraph"/>
+        <w:numPr>
+          <w:ilvl w:val="0"/>
+          <w:numId w:val="13"/>
+        </w:numPr>
+        <w:jc w:val="both"/>
+        <w:rPr>
+          <w:lang w:val="en-GB"/>
+        </w:rPr>
+      </w:pPr>
+      <w:r>
+        <w:rPr>
+          <w:lang w:val="en-GB"/>
+        </w:rPr>
+        <w:t>Access to the keycloak admin interface MUST be blocked from outside access</w:t>
+      </w:r>
+    </w:p>
+    <w:p>
+      <w:pPr>
         <w:pStyle w:val="Heading1"/>
         <w:rPr>
           <w:lang w:val="en-GB"/>
         </w:rPr>
       </w:pPr>
-      <w:bookmarkStart w:id="6" w:name="_Toc386699878"/>
+      <w:bookmarkStart w:id="8" w:name="_Toc387066533"/>
       <w:r>
         <w:rPr>
           <w:lang w:val="en-GB"/>
         </w:rPr>
         <w:t>ROLE_ADMIN</w:t>
       </w:r>
-      <w:bookmarkEnd w:id="6"/>
+      <w:bookmarkEnd w:id="8"/>
     </w:p>
     <w:p>
       <w:pPr>
@@ -1364,6 +1988,24 @@
           <w:lang w:val="en-GB"/>
         </w:rPr>
         <w:t>They see all studies in Shanoir, to have an overview of the system</w:t>
+      </w:r>
+    </w:p>
+    <w:p>
+      <w:pPr>
+        <w:pStyle w:val="ListParagraph"/>
+        <w:numPr>
+          <w:ilvl w:val="0"/>
+          <w:numId w:val="15"/>
+        </w:numPr>
+        <w:rPr>
+          <w:lang w:val="en-GB"/>
+        </w:rPr>
+      </w:pPr>
+      <w:r>
+        <w:rPr>
+          <w:lang w:val="en-GB"/>
+        </w:rPr>
+        <w:t>Admin roles should be given access only from specific network addresses</w:t>
       </w:r>
     </w:p>
     <w:sectPr>
@@ -1691,6 +2333,95 @@
     </w:lvl>
   </w:abstractNum>
   <w:abstractNum w:abstractNumId="3">
+    <w:nsid w:val="103B4D00"/>
+    <w:multiLevelType w:val="hybridMultilevel"/>
+    <w:tmpl w:val="44A869E6"/>
+    <w:lvl w:ilvl="0" w:tplc="04090011">
+      <w:start w:val="1"/>
+      <w:numFmt w:val="decimal"/>
+      <w:lvlText w:val="%1)"/>
+      <w:lvlJc w:val="left"/>
+      <w:pPr>
+        <w:ind w:left="720" w:hanging="360"/>
+      </w:pPr>
+      <w:rPr>
+        <w:rFonts w:hint="default"/>
+      </w:rPr>
+    </w:lvl>
+    <w:lvl w:ilvl="1" w:tplc="04090019" w:tentative="1">
+      <w:start w:val="1"/>
+      <w:numFmt w:val="lowerLetter"/>
+      <w:lvlText w:val="%2."/>
+      <w:lvlJc w:val="left"/>
+      <w:pPr>
+        <w:ind w:left="1440" w:hanging="360"/>
+      </w:pPr>
+    </w:lvl>
+    <w:lvl w:ilvl="2" w:tplc="0409001B" w:tentative="1">
+      <w:start w:val="1"/>
+      <w:numFmt w:val="lowerRoman"/>
+      <w:lvlText w:val="%3."/>
+      <w:lvlJc w:val="right"/>
+      <w:pPr>
+        <w:ind w:left="2160" w:hanging="180"/>
+      </w:pPr>
+    </w:lvl>
+    <w:lvl w:ilvl="3" w:tplc="0409000F" w:tentative="1">
+      <w:start w:val="1"/>
+      <w:numFmt w:val="decimal"/>
+      <w:lvlText w:val="%4."/>
+      <w:lvlJc w:val="left"/>
+      <w:pPr>
+        <w:ind w:left="2880" w:hanging="360"/>
+      </w:pPr>
+    </w:lvl>
+    <w:lvl w:ilvl="4" w:tplc="04090019" w:tentative="1">
+      <w:start w:val="1"/>
+      <w:numFmt w:val="lowerLetter"/>
+      <w:lvlText w:val="%5."/>
+      <w:lvlJc w:val="left"/>
+      <w:pPr>
+        <w:ind w:left="3600" w:hanging="360"/>
+      </w:pPr>
+    </w:lvl>
+    <w:lvl w:ilvl="5" w:tplc="0409001B" w:tentative="1">
+      <w:start w:val="1"/>
+      <w:numFmt w:val="lowerRoman"/>
+      <w:lvlText w:val="%6."/>
+      <w:lvlJc w:val="right"/>
+      <w:pPr>
+        <w:ind w:left="4320" w:hanging="180"/>
+      </w:pPr>
+    </w:lvl>
+    <w:lvl w:ilvl="6" w:tplc="0409000F" w:tentative="1">
+      <w:start w:val="1"/>
+      <w:numFmt w:val="decimal"/>
+      <w:lvlText w:val="%7."/>
+      <w:lvlJc w:val="left"/>
+      <w:pPr>
+        <w:ind w:left="5040" w:hanging="360"/>
+      </w:pPr>
+    </w:lvl>
+    <w:lvl w:ilvl="7" w:tplc="04090019" w:tentative="1">
+      <w:start w:val="1"/>
+      <w:numFmt w:val="lowerLetter"/>
+      <w:lvlText w:val="%8."/>
+      <w:lvlJc w:val="left"/>
+      <w:pPr>
+        <w:ind w:left="5760" w:hanging="360"/>
+      </w:pPr>
+    </w:lvl>
+    <w:lvl w:ilvl="8" w:tplc="0409001B" w:tentative="1">
+      <w:start w:val="1"/>
+      <w:numFmt w:val="lowerRoman"/>
+      <w:lvlText w:val="%9."/>
+      <w:lvlJc w:val="right"/>
+      <w:pPr>
+        <w:ind w:left="6480" w:hanging="180"/>
+      </w:pPr>
+    </w:lvl>
+  </w:abstractNum>
+  <w:abstractNum w:abstractNumId="4">
     <w:nsid w:val="134D1451"/>
     <w:multiLevelType w:val="hybridMultilevel"/>
     <w:tmpl w:val="20B62B96"/>
@@ -1803,7 +2534,93 @@
       </w:rPr>
     </w:lvl>
   </w:abstractNum>
-  <w:abstractNum w:abstractNumId="4">
+  <w:abstractNum w:abstractNumId="5">
+    <w:nsid w:val="15231529"/>
+    <w:multiLevelType w:val="hybridMultilevel"/>
+    <w:tmpl w:val="E6444112"/>
+    <w:lvl w:ilvl="0" w:tplc="0409000F">
+      <w:start w:val="1"/>
+      <w:numFmt w:val="decimal"/>
+      <w:lvlText w:val="%1."/>
+      <w:lvlJc w:val="left"/>
+      <w:pPr>
+        <w:ind w:left="720" w:hanging="360"/>
+      </w:pPr>
+    </w:lvl>
+    <w:lvl w:ilvl="1" w:tplc="04090019" w:tentative="1">
+      <w:start w:val="1"/>
+      <w:numFmt w:val="lowerLetter"/>
+      <w:lvlText w:val="%2."/>
+      <w:lvlJc w:val="left"/>
+      <w:pPr>
+        <w:ind w:left="1440" w:hanging="360"/>
+      </w:pPr>
+    </w:lvl>
+    <w:lvl w:ilvl="2" w:tplc="0409001B" w:tentative="1">
+      <w:start w:val="1"/>
+      <w:numFmt w:val="lowerRoman"/>
+      <w:lvlText w:val="%3."/>
+      <w:lvlJc w:val="right"/>
+      <w:pPr>
+        <w:ind w:left="2160" w:hanging="180"/>
+      </w:pPr>
+    </w:lvl>
+    <w:lvl w:ilvl="3" w:tplc="0409000F" w:tentative="1">
+      <w:start w:val="1"/>
+      <w:numFmt w:val="decimal"/>
+      <w:lvlText w:val="%4."/>
+      <w:lvlJc w:val="left"/>
+      <w:pPr>
+        <w:ind w:left="2880" w:hanging="360"/>
+      </w:pPr>
+    </w:lvl>
+    <w:lvl w:ilvl="4" w:tplc="04090019" w:tentative="1">
+      <w:start w:val="1"/>
+      <w:numFmt w:val="lowerLetter"/>
+      <w:lvlText w:val="%5."/>
+      <w:lvlJc w:val="left"/>
+      <w:pPr>
+        <w:ind w:left="3600" w:hanging="360"/>
+      </w:pPr>
+    </w:lvl>
+    <w:lvl w:ilvl="5" w:tplc="0409001B" w:tentative="1">
+      <w:start w:val="1"/>
+      <w:numFmt w:val="lowerRoman"/>
+      <w:lvlText w:val="%6."/>
+      <w:lvlJc w:val="right"/>
+      <w:pPr>
+        <w:ind w:left="4320" w:hanging="180"/>
+      </w:pPr>
+    </w:lvl>
+    <w:lvl w:ilvl="6" w:tplc="0409000F" w:tentative="1">
+      <w:start w:val="1"/>
+      <w:numFmt w:val="decimal"/>
+      <w:lvlText w:val="%7."/>
+      <w:lvlJc w:val="left"/>
+      <w:pPr>
+        <w:ind w:left="5040" w:hanging="360"/>
+      </w:pPr>
+    </w:lvl>
+    <w:lvl w:ilvl="7" w:tplc="04090019" w:tentative="1">
+      <w:start w:val="1"/>
+      <w:numFmt w:val="lowerLetter"/>
+      <w:lvlText w:val="%8."/>
+      <w:lvlJc w:val="left"/>
+      <w:pPr>
+        <w:ind w:left="5760" w:hanging="360"/>
+      </w:pPr>
+    </w:lvl>
+    <w:lvl w:ilvl="8" w:tplc="0409001B" w:tentative="1">
+      <w:start w:val="1"/>
+      <w:numFmt w:val="lowerRoman"/>
+      <w:lvlText w:val="%9."/>
+      <w:lvlJc w:val="right"/>
+      <w:pPr>
+        <w:ind w:left="6480" w:hanging="180"/>
+      </w:pPr>
+    </w:lvl>
+  </w:abstractNum>
+  <w:abstractNum w:abstractNumId="6">
     <w:nsid w:val="1C412CFD"/>
     <w:multiLevelType w:val="hybridMultilevel"/>
     <w:tmpl w:val="3F5871D6"/>
@@ -1916,7 +2733,7 @@
       </w:rPr>
     </w:lvl>
   </w:abstractNum>
-  <w:abstractNum w:abstractNumId="5">
+  <w:abstractNum w:abstractNumId="7">
     <w:nsid w:val="1E2E131C"/>
     <w:multiLevelType w:val="hybridMultilevel"/>
     <w:tmpl w:val="8BA82494"/>
@@ -2029,7 +2846,7 @@
       </w:rPr>
     </w:lvl>
   </w:abstractNum>
-  <w:abstractNum w:abstractNumId="6">
+  <w:abstractNum w:abstractNumId="8">
     <w:nsid w:val="20ED4977"/>
     <w:multiLevelType w:val="hybridMultilevel"/>
     <w:tmpl w:val="2202041A"/>
@@ -2142,7 +2959,7 @@
       </w:rPr>
     </w:lvl>
   </w:abstractNum>
-  <w:abstractNum w:abstractNumId="7">
+  <w:abstractNum w:abstractNumId="9">
     <w:nsid w:val="3191367B"/>
     <w:multiLevelType w:val="hybridMultilevel"/>
     <w:tmpl w:val="71461660"/>
@@ -2255,7 +3072,7 @@
       </w:rPr>
     </w:lvl>
   </w:abstractNum>
-  <w:abstractNum w:abstractNumId="8">
+  <w:abstractNum w:abstractNumId="10">
     <w:nsid w:val="33940081"/>
     <w:multiLevelType w:val="hybridMultilevel"/>
     <w:tmpl w:val="17CEB6BE"/>
@@ -2368,7 +3185,7 @@
       </w:rPr>
     </w:lvl>
   </w:abstractNum>
-  <w:abstractNum w:abstractNumId="9">
+  <w:abstractNum w:abstractNumId="11">
     <w:nsid w:val="34817433"/>
     <w:multiLevelType w:val="hybridMultilevel"/>
     <w:tmpl w:val="2CB22028"/>
@@ -2378,7 +3195,7 @@
       <w:lvlText w:val=""/>
       <w:lvlJc w:val="left"/>
       <w:pPr>
-        <w:ind w:left="720" w:hanging="360"/>
+        <w:ind w:left="1068" w:hanging="360"/>
       </w:pPr>
       <w:rPr>
         <w:rFonts w:ascii="Symbol" w:hAnsi="Symbol" w:hint="default"/>
@@ -2390,7 +3207,7 @@
       <w:lvlText w:val="o"/>
       <w:lvlJc w:val="left"/>
       <w:pPr>
-        <w:ind w:left="1440" w:hanging="360"/>
+        <w:ind w:left="1788" w:hanging="360"/>
       </w:pPr>
       <w:rPr>
         <w:rFonts w:ascii="Courier New" w:hAnsi="Courier New" w:hint="default"/>
@@ -2402,7 +3219,7 @@
       <w:lvlText w:val=""/>
       <w:lvlJc w:val="left"/>
       <w:pPr>
-        <w:ind w:left="2160" w:hanging="360"/>
+        <w:ind w:left="2508" w:hanging="360"/>
       </w:pPr>
       <w:rPr>
         <w:rFonts w:ascii="Wingdings" w:hAnsi="Wingdings" w:hint="default"/>
@@ -2414,7 +3231,7 @@
       <w:lvlText w:val=""/>
       <w:lvlJc w:val="left"/>
       <w:pPr>
-        <w:ind w:left="2880" w:hanging="360"/>
+        <w:ind w:left="3228" w:hanging="360"/>
       </w:pPr>
       <w:rPr>
         <w:rFonts w:ascii="Symbol" w:hAnsi="Symbol" w:hint="default"/>
@@ -2426,7 +3243,7 @@
       <w:lvlText w:val="o"/>
       <w:lvlJc w:val="left"/>
       <w:pPr>
-        <w:ind w:left="3600" w:hanging="360"/>
+        <w:ind w:left="3948" w:hanging="360"/>
       </w:pPr>
       <w:rPr>
         <w:rFonts w:ascii="Courier New" w:hAnsi="Courier New" w:hint="default"/>
@@ -2438,7 +3255,7 @@
       <w:lvlText w:val=""/>
       <w:lvlJc w:val="left"/>
       <w:pPr>
-        <w:ind w:left="4320" w:hanging="360"/>
+        <w:ind w:left="4668" w:hanging="360"/>
       </w:pPr>
       <w:rPr>
         <w:rFonts w:ascii="Wingdings" w:hAnsi="Wingdings" w:hint="default"/>
@@ -2450,7 +3267,7 @@
       <w:lvlText w:val=""/>
       <w:lvlJc w:val="left"/>
       <w:pPr>
-        <w:ind w:left="5040" w:hanging="360"/>
+        <w:ind w:left="5388" w:hanging="360"/>
       </w:pPr>
       <w:rPr>
         <w:rFonts w:ascii="Symbol" w:hAnsi="Symbol" w:hint="default"/>
@@ -2462,7 +3279,7 @@
       <w:lvlText w:val="o"/>
       <w:lvlJc w:val="left"/>
       <w:pPr>
-        <w:ind w:left="5760" w:hanging="360"/>
+        <w:ind w:left="6108" w:hanging="360"/>
       </w:pPr>
       <w:rPr>
         <w:rFonts w:ascii="Courier New" w:hAnsi="Courier New" w:hint="default"/>
@@ -2474,14 +3291,14 @@
       <w:lvlText w:val=""/>
       <w:lvlJc w:val="left"/>
       <w:pPr>
-        <w:ind w:left="6480" w:hanging="360"/>
+        <w:ind w:left="6828" w:hanging="360"/>
       </w:pPr>
       <w:rPr>
         <w:rFonts w:ascii="Wingdings" w:hAnsi="Wingdings" w:hint="default"/>
       </w:rPr>
     </w:lvl>
   </w:abstractNum>
-  <w:abstractNum w:abstractNumId="10">
+  <w:abstractNum w:abstractNumId="12">
     <w:nsid w:val="3F0D0CEF"/>
     <w:multiLevelType w:val="hybridMultilevel"/>
     <w:tmpl w:val="D7265D8A"/>
@@ -2594,7 +3411,7 @@
       </w:rPr>
     </w:lvl>
   </w:abstractNum>
-  <w:abstractNum w:abstractNumId="11">
+  <w:abstractNum w:abstractNumId="13">
     <w:nsid w:val="44A70DD4"/>
     <w:multiLevelType w:val="hybridMultilevel"/>
     <w:tmpl w:val="3BF2318A"/>
@@ -2707,7 +3524,7 @@
       </w:rPr>
     </w:lvl>
   </w:abstractNum>
-  <w:abstractNum w:abstractNumId="12">
+  <w:abstractNum w:abstractNumId="14">
     <w:nsid w:val="46CC30C7"/>
     <w:multiLevelType w:val="hybridMultilevel"/>
     <w:tmpl w:val="0FFC8296"/>
@@ -2820,7 +3637,7 @@
       </w:rPr>
     </w:lvl>
   </w:abstractNum>
-  <w:abstractNum w:abstractNumId="13">
+  <w:abstractNum w:abstractNumId="15">
     <w:nsid w:val="4DBC5B61"/>
     <w:multiLevelType w:val="hybridMultilevel"/>
     <w:tmpl w:val="AF782B26"/>
@@ -2933,7 +3750,7 @@
       </w:rPr>
     </w:lvl>
   </w:abstractNum>
-  <w:abstractNum w:abstractNumId="14">
+  <w:abstractNum w:abstractNumId="16">
     <w:nsid w:val="66F47C06"/>
     <w:multiLevelType w:val="multilevel"/>
     <w:tmpl w:val="040C0025"/>
@@ -3028,7 +3845,7 @@
       </w:pPr>
     </w:lvl>
   </w:abstractNum>
-  <w:abstractNum w:abstractNumId="15">
+  <w:abstractNum w:abstractNumId="17">
     <w:nsid w:val="71DA18CD"/>
     <w:multiLevelType w:val="hybridMultilevel"/>
     <w:tmpl w:val="41E8E9F4"/>
@@ -3141,7 +3958,7 @@
       </w:rPr>
     </w:lvl>
   </w:abstractNum>
-  <w:abstractNum w:abstractNumId="16">
+  <w:abstractNum w:abstractNumId="18">
     <w:nsid w:val="7A46336A"/>
     <w:multiLevelType w:val="hybridMultilevel"/>
     <w:tmpl w:val="68621060"/>
@@ -3255,37 +4072,37 @@
     </w:lvl>
   </w:abstractNum>
   <w:num w:numId="1">
+    <w:abstractNumId w:val="16"/>
+  </w:num>
+  <w:num w:numId="2">
     <w:abstractNumId w:val="14"/>
   </w:num>
-  <w:num w:numId="2">
-    <w:abstractNumId w:val="12"/>
-  </w:num>
   <w:num w:numId="3">
-    <w:abstractNumId w:val="16"/>
+    <w:abstractNumId w:val="18"/>
   </w:num>
   <w:num w:numId="4">
-    <w:abstractNumId w:val="10"/>
+    <w:abstractNumId w:val="12"/>
   </w:num>
   <w:num w:numId="5">
     <w:abstractNumId w:val="2"/>
   </w:num>
   <w:num w:numId="6">
+    <w:abstractNumId w:val="15"/>
+  </w:num>
+  <w:num w:numId="7">
+    <w:abstractNumId w:val="17"/>
+  </w:num>
+  <w:num w:numId="8">
+    <w:abstractNumId w:val="4"/>
+  </w:num>
+  <w:num w:numId="9">
+    <w:abstractNumId w:val="9"/>
+  </w:num>
+  <w:num w:numId="10">
     <w:abstractNumId w:val="13"/>
   </w:num>
-  <w:num w:numId="7">
-    <w:abstractNumId w:val="15"/>
-  </w:num>
-  <w:num w:numId="8">
-    <w:abstractNumId w:val="3"/>
-  </w:num>
-  <w:num w:numId="9">
-    <w:abstractNumId w:val="7"/>
-  </w:num>
-  <w:num w:numId="10">
-    <w:abstractNumId w:val="11"/>
-  </w:num>
   <w:num w:numId="11">
-    <w:abstractNumId w:val="8"/>
+    <w:abstractNumId w:val="10"/>
   </w:num>
   <w:num w:numId="12">
     <w:abstractNumId w:val="0"/>
@@ -3294,16 +4111,22 @@
     <w:abstractNumId w:val="1"/>
   </w:num>
   <w:num w:numId="14">
-    <w:abstractNumId w:val="4"/>
+    <w:abstractNumId w:val="6"/>
   </w:num>
   <w:num w:numId="15">
+    <w:abstractNumId w:val="7"/>
+  </w:num>
+  <w:num w:numId="16">
+    <w:abstractNumId w:val="11"/>
+  </w:num>
+  <w:num w:numId="17">
+    <w:abstractNumId w:val="8"/>
+  </w:num>
+  <w:num w:numId="18">
     <w:abstractNumId w:val="5"/>
   </w:num>
-  <w:num w:numId="16">
-    <w:abstractNumId w:val="9"/>
-  </w:num>
-  <w:num w:numId="17">
-    <w:abstractNumId w:val="6"/>
+  <w:num w:numId="19">
+    <w:abstractNumId w:val="3"/>
   </w:num>
   <w:numIdMacAtCleanup w:val="10"/>
 </w:numbering>
@@ -4978,7 +5801,7 @@
   <a:extraClrSchemeLst/>
   <a:extLst>
     <a:ext uri="{05A4C25C-085E-4340-85A3-A5531E510DB2}">
-      <thm15:themeFamily xmlns:thm15="http://schemas.microsoft.com/office/thememl/2012/main" xmlns="" name="Office Theme" id="{62F939B6-93AF-4DB8-9C6B-D6C7DFDC589F}" vid="{4A3C46E8-61CC-4603-A589-7422A47A8E4A}"/>
+      <thm15:themeFamily xmlns="" xmlns:thm15="http://schemas.microsoft.com/office/thememl/2012/main" name="Office Theme" id="{62F939B6-93AF-4DB8-9C6B-D6C7DFDC589F}" vid="{4A3C46E8-61CC-4603-A589-7422A47A8E4A}"/>
     </a:ext>
   </a:extLst>
 </a:theme>
@@ -4989,7 +5812,7 @@
 </file>
 
 <file path=customXml/itemProps1.xml><?xml version="1.0" encoding="utf-8"?>
-<ds:datastoreItem xmlns:ds="http://schemas.openxmlformats.org/officeDocument/2006/customXml" ds:itemID="{C56FE485-70DC-2945-9EBE-39D488CBC03A}">
+<ds:datastoreItem xmlns:ds="http://schemas.openxmlformats.org/officeDocument/2006/customXml" ds:itemID="{5B18A552-D1C4-AF4D-860B-E057306DDE2D}">
   <ds:schemaRefs>
     <ds:schemaRef ds:uri="http://schemas.openxmlformats.org/officeDocument/2006/bibliography"/>
   </ds:schemaRefs>

</xml_diff>